<commit_message>
Terminado completamente el microservicio de posts, incluyendo US Crear post dentro de un foro (CM-9), Eliminar post (CM-19), Modificar post (CM-20) y Ver post de un foro (CM-22), esta adición ya incluye comentarios formales en todas las clases y método. Además incluyo todos los test unitarios, los cuales pasan (me ayudaron mucho porque me di cuenta que un montón de cosas requerían ser altamente dessuciadas). También funciona el service discovery
</commit_message>
<xml_diff>
--- a/Documentacion/Sprint1/UserStories/CM-20.docx
+++ b/Documentacion/Sprint1/UserStories/CM-20.docx
@@ -153,15 +153,7 @@
                 <w:sz w:val="18"/>
                 <w:szCs w:val="18"/>
               </w:rPr>
-              <w:t xml:space="preserve"> el botón de editar, y cambiar el contenido del post </w:t>
-            </w:r>
-            <w:r>
-              <w:rPr>
-                <w:color w:val="000000"/>
-                <w:sz w:val="18"/>
-                <w:szCs w:val="18"/>
-              </w:rPr>
-              <w:t>(el título teniendo un máximo de 300 caracteres y el cuerpo teniendo un máximo de 5000 caracteres)</w:t>
+              <w:t xml:space="preserve"> el botón de editar, y cambiar el contenido del post (el título teniendo un máximo de 300 caracteres y el cuerpo teniendo un máximo de 5000 caracteres)</w:t>
             </w:r>
           </w:p>
           <w:p>
@@ -259,19 +251,7 @@
               <w:rPr>
                 <w:color w:val="000000"/>
               </w:rPr>
-              <w:t xml:space="preserve"> un post, </w:t>
-            </w:r>
-            <w:r>
-              <w:rPr>
-                <w:color w:val="000000"/>
-              </w:rPr>
-              <w:t>modificando el</w:t>
-            </w:r>
-            <w:r>
-              <w:rPr>
-                <w:color w:val="000000"/>
-              </w:rPr>
-              <w:t xml:space="preserve"> título, sin pasarse del máximo de caracteres definido (PASA)</w:t>
+              <w:t xml:space="preserve"> un post, modificando el título, sin pasarse del máximo de caracteres definido (PASA)</w:t>
             </w:r>
           </w:p>
           <w:p>
@@ -302,19 +282,7 @@
               <w:rPr>
                 <w:color w:val="000000"/>
               </w:rPr>
-              <w:t xml:space="preserve"> un post, modificando el </w:t>
-            </w:r>
-            <w:r>
-              <w:rPr>
-                <w:color w:val="000000"/>
-              </w:rPr>
-              <w:t>cuerpo</w:t>
-            </w:r>
-            <w:r>
-              <w:rPr>
-                <w:color w:val="000000"/>
-              </w:rPr>
-              <w:t>, sin pasarse del máximo de caracteres definido (PASA)</w:t>
+              <w:t xml:space="preserve"> un post, modificando el cuerpo, sin pasarse del máximo de caracteres definido (PASA)</w:t>
             </w:r>
           </w:p>
           <w:p>
@@ -345,19 +313,7 @@
               <w:rPr>
                 <w:color w:val="000000"/>
               </w:rPr>
-              <w:t xml:space="preserve"> un post, modificando el título</w:t>
-            </w:r>
-            <w:r>
-              <w:rPr>
-                <w:color w:val="000000"/>
-              </w:rPr>
-              <w:t xml:space="preserve"> y cuerpo</w:t>
-            </w:r>
-            <w:r>
-              <w:rPr>
-                <w:color w:val="000000"/>
-              </w:rPr>
-              <w:t>, sin pasarse del máximo de caracteres definido (PASA)</w:t>
+              <w:t xml:space="preserve"> un post, modificando el título y cuerpo, sin pasarse del máximo de caracteres definido (PASA)</w:t>
             </w:r>
           </w:p>
           <w:p>
@@ -384,28 +340,21 @@
                 <w:color w:val="000000"/>
                 <w:lang w:val="es-AR"/>
               </w:rPr>
-              <w:t>modificar</w:t>
+              <w:t>modificar un post y no cambiar nada</w:t>
             </w:r>
             <w:r>
               <w:rPr>
                 <w:color w:val="000000"/>
                 <w:lang w:val="es-AR"/>
               </w:rPr>
-              <w:t xml:space="preserve"> un post y no cambiar nada</w:t>
+              <w:t xml:space="preserve"> (</w:t>
             </w:r>
             <w:r>
               <w:rPr>
                 <w:color w:val="000000"/>
                 <w:lang w:val="es-AR"/>
               </w:rPr>
-              <w:t xml:space="preserve"> (</w:t>
-            </w:r>
-            <w:r>
-              <w:rPr>
-                <w:color w:val="000000"/>
-                <w:lang w:val="es-AR"/>
-              </w:rPr>
-              <w:t>FALLA</w:t>
+              <w:t>PASA</w:t>
             </w:r>
             <w:r>
               <w:rPr>
@@ -1412,6 +1361,7 @@
   <w:style w:type="character" w:default="1" w:styleId="DefaultParagraphFont">
     <w:name w:val="Default Paragraph Font"/>
     <w:uiPriority w:val="1"/>
+    <w:semiHidden/>
     <w:unhideWhenUsed/>
   </w:style>
   <w:style w:type="table" w:default="1" w:styleId="TableNormal">

</xml_diff>